<commit_message>
update paper, explained data type and how to achieve
</commit_message>
<xml_diff>
--- a/GW2324_Gommers_Tijl_EN_Paper.docx
+++ b/GW2324_Gommers_Tijl_EN_Paper.docx
@@ -4195,72 +4195,6 @@
     <w:p/>
     <w:p>
       <w:pPr>
-        <w:rPr>
-          <w:rStyle w:val="SubtleEmphasis"/>
-          <w:b/>
-          <w:color w:val="auto"/>
-        </w:rPr>
-      </w:pPr>
-      <w:r>
-        <w:rPr>
-          <w:rStyle w:val="SubtleEmphasis"/>
-          <w:b/>
-          <w:color w:val="auto"/>
-          <w:highlight w:val="yellow"/>
-        </w:rPr>
-        <w:t xml:space="preserve">In the </w:t>
-      </w:r>
-      <w:r>
-        <w:rPr>
-          <w:rStyle w:val="SubtleEmphasis"/>
-          <w:b/>
-          <w:color w:val="auto"/>
-          <w:highlight w:val="yellow"/>
-        </w:rPr>
-        <w:t>research section, you detail the elements of your experiment(s), the tests, objects you will test upon and subjects you will test with, the data gathering, data cleaning or feature extraction, measurements, … and you present the</w:t>
-      </w:r>
-      <w:r>
-        <w:rPr>
-          <w:rStyle w:val="SubtleEmphasis"/>
-          <w:b/>
-          <w:color w:val="auto"/>
-          <w:highlight w:val="yellow"/>
-        </w:rPr>
-        <w:t xml:space="preserve"> results obtained in an objective manner for each of th</w:t>
-      </w:r>
-      <w:r>
-        <w:rPr>
-          <w:rStyle w:val="SubtleEmphasis"/>
-          <w:b/>
-          <w:color w:val="auto"/>
-          <w:highlight w:val="yellow"/>
-        </w:rPr>
-        <w:t>e tests you conducted.</w:t>
-      </w:r>
-    </w:p>
-    <w:p>
-      <w:r>
-        <w:t>To compare UtilityAI an GOAP, we developed a small combat game where the character can move freely and execute the 5 previously mentioned actions.</w:t>
-      </w:r>
-    </w:p>
-    <w:p>
-      <w:r>
-        <w:t>The experiment has 2 parts.</w:t>
-      </w:r>
-    </w:p>
-    <w:p>
-      <w:r>
-        <w:t xml:space="preserve">Compare the setup time, the time it takes to implement an extra action for the AI to do and reflect on how hard it will be to add new action or modify one. </w:t>
-      </w:r>
-    </w:p>
-    <w:p>
-      <w:r>
-        <w:t xml:space="preserve"> Other part will be a human player against the AI, 5minutes against the UtilityAI and then against the GOAP. The win/lose rate will be logged and their stamina will be measured off both player and AI to be set in graph value on time. This to compare the low peaks.  The human testing will be an average off 15 people playing against both systems.</w:t>
-      </w:r>
-    </w:p>
-    <w:p/>
-    <w:p>
-      <w:pPr>
         <w:pStyle w:val="Heading2"/>
         <w:numPr>
           <w:ilvl w:val="0"/>
@@ -4268,7 +4202,12 @@
         </w:numPr>
       </w:pPr>
       <w:r>
-        <w:t>Software used</w:t>
+        <w:t>Experiment setup</w:t>
+      </w:r>
+    </w:p>
+    <w:p>
+      <w:r>
+        <w:t>What data do we need to find out which system is most useful for what type off project.</w:t>
       </w:r>
     </w:p>
     <w:p>
@@ -4276,64 +4215,256 @@
         <w:pStyle w:val="Heading3"/>
         <w:numPr>
           <w:ilvl w:val="1"/>
-          <w:numId w:val="25"/>
+          <w:numId w:val="21"/>
         </w:numPr>
       </w:pPr>
       <w:r>
-        <w:t>unreal engine 5</w:t>
-      </w:r>
-    </w:p>
-    <w:p>
-      <w:r>
-        <w:t>Started with the 3</w:t>
-      </w:r>
-      <w:r>
-        <w:rPr>
-          <w:vertAlign w:val="superscript"/>
-        </w:rPr>
-        <w:t>the</w:t>
-      </w:r>
-      <w:r>
-        <w:t xml:space="preserve">person template. Made a new gamemode and controller for the player. Developed 5 </w:t>
-      </w:r>
-      <w:r>
-        <w:t>BattleActions</w:t>
-      </w:r>
-      <w:r>
-        <w:t xml:space="preserve"> representing the 5 actions that both the player and AI need to be able to do. Made sure there is a constant Lock on to each other.</w:t>
-      </w:r>
-    </w:p>
-    <w:p>
-      <w:r>
-        <w:t>Create the AIController that can execute both algorithms.</w:t>
-      </w:r>
-    </w:p>
-    <w:p>
-      <w:r>
-        <w:t>Create the blackboard, his keys and update.</w:t>
-      </w:r>
-    </w:p>
+        <w:t>Setup time</w:t>
+      </w:r>
+    </w:p>
+    <w:p>
+      <w:r>
+        <w:t>How long does it take to setup each system</w:t>
+      </w:r>
+      <w:r>
+        <w:t>?</w:t>
+      </w:r>
+    </w:p>
+    <w:p>
+      <w:r>
+        <w:sym w:font="Wingdings" w:char="F0E0"/>
+      </w:r>
+      <w:r>
+        <w:t>This is good to know for when a developer has a big or small project in mind. With only a small one, it is not interesting to use a system with a big setup time where it will not even be used to its full strength.</w:t>
+      </w:r>
+    </w:p>
+    <w:p/>
     <w:p>
       <w:pPr>
         <w:pStyle w:val="Heading3"/>
         <w:numPr>
-          <w:ilvl w:val="2"/>
-          <w:numId w:val="25"/>
+          <w:ilvl w:val="1"/>
+          <w:numId w:val="21"/>
         </w:numPr>
-        <w:rPr>
-          <w:rStyle w:val="Heading3Char"/>
-        </w:rPr>
-      </w:pPr>
-      <w:r>
-        <w:rPr>
-          <w:rStyle w:val="Heading3Char"/>
-        </w:rPr>
-        <w:t>SoulsCharacter</w:t>
-      </w:r>
-    </w:p>
-    <w:p>
-      <w:r>
-        <w:t>This is the character which will be controlled by the player and AI, they will both have the exact same stats and actions. It holds:</w:t>
+      </w:pPr>
+      <w:r>
+        <w:t>Time to implement a new action in the system</w:t>
+      </w:r>
+    </w:p>
+    <w:p>
+      <w:pPr>
+        <w:tabs>
+          <w:tab w:val="left" w:pos="7810"/>
+        </w:tabs>
+      </w:pPr>
+      <w:r>
+        <w:t>Is it a straightforward approach to make it do the action at the time you want it to</w:t>
+      </w:r>
+      <w:r>
+        <w:t xml:space="preserve">? </w:t>
+      </w:r>
+      <w:r>
+        <w:tab/>
+      </w:r>
+    </w:p>
+    <w:p>
+      <w:pPr>
+        <w:tabs>
+          <w:tab w:val="left" w:pos="7810"/>
+        </w:tabs>
+      </w:pPr>
+      <w:r>
+        <w:t>When you add a new action to the list, will it disrupt the previous action their execution?</w:t>
+      </w:r>
+    </w:p>
+    <w:p>
+      <w:pPr>
+        <w:pStyle w:val="Heading3"/>
+        <w:numPr>
+          <w:ilvl w:val="1"/>
+          <w:numId w:val="21"/>
+        </w:numPr>
+      </w:pPr>
+      <w:r>
+        <w:t>behavior in game</w:t>
+      </w:r>
+    </w:p>
+    <w:p>
+      <w:r>
+        <w:t xml:space="preserve">Will the fully implemented system act as you </w:t>
+      </w:r>
+      <w:r>
+        <w:t>programmed it to do?</w:t>
+      </w:r>
+    </w:p>
+    <w:p>
+      <w:r>
+        <w:sym w:font="Wingdings" w:char="F0E0"/>
+      </w:r>
+      <w:r>
+        <w:t>When you implement the system to act in a certain way, it is off course important that this will happen. E.g. When set it that the AI will heal itself, you don’t want him to rush at the target to attack.</w:t>
+      </w:r>
+    </w:p>
+    <w:p/>
+    <w:p/>
+    <w:p>
+      <w:pPr>
+        <w:pStyle w:val="Heading2"/>
+        <w:numPr>
+          <w:ilvl w:val="0"/>
+          <w:numId w:val="21"/>
+        </w:numPr>
+      </w:pPr>
+      <w:r>
+        <w:t>How to get this data</w:t>
+      </w:r>
+    </w:p>
+    <w:p>
+      <w:pPr>
+        <w:pStyle w:val="Heading3"/>
+        <w:numPr>
+          <w:ilvl w:val="1"/>
+          <w:numId w:val="21"/>
+        </w:numPr>
+      </w:pPr>
+      <w:r>
+        <w:t>setup time</w:t>
+      </w:r>
+    </w:p>
+    <w:p>
+      <w:r>
+        <w:t>We will gather this information by implementing our own implementation off both systems in a combat game we designed for it.</w:t>
+      </w:r>
+    </w:p>
+    <w:p>
+      <w:pPr>
+        <w:spacing w:before="0" w:after="0"/>
+      </w:pPr>
+      <w:r>
+        <w:sym w:font="Wingdings" w:char="F0E0"/>
+      </w:r>
+      <w:r>
+        <w:t>Log the time it takes to have a working implementation on each off them. We start with UtillityAI then GOAP.</w:t>
+      </w:r>
+      <w:r>
+        <w:t xml:space="preserve"> </w:t>
+      </w:r>
+    </w:p>
+    <w:p>
+      <w:pPr>
+        <w:spacing w:after="0"/>
+      </w:pPr>
+      <w:r>
+        <w:t xml:space="preserve">Input variables: </w:t>
+      </w:r>
+      <w:r>
+        <w:t>T</w:t>
+      </w:r>
+      <w:r>
+        <w:t>he research</w:t>
+      </w:r>
+      <w:r>
+        <w:t xml:space="preserve"> and paper prototype, only start logging when know what to do.</w:t>
+      </w:r>
+    </w:p>
+    <w:p>
+      <w:pPr>
+        <w:spacing w:before="0"/>
+      </w:pPr>
+      <w:r>
+        <w:t>Output variables: The logged time.</w:t>
+      </w:r>
+    </w:p>
+    <w:p/>
+    <w:p>
+      <w:pPr>
+        <w:pStyle w:val="Heading3"/>
+        <w:numPr>
+          <w:ilvl w:val="1"/>
+          <w:numId w:val="21"/>
+        </w:numPr>
+      </w:pPr>
+      <w:r>
+        <w:t>action implementation</w:t>
+      </w:r>
+    </w:p>
+    <w:p>
+      <w:r>
+        <w:t>Continue on</w:t>
+      </w:r>
+      <w:r>
+        <w:t xml:space="preserve"> previous implementation</w:t>
+      </w:r>
+      <w:r>
+        <w:t>, we will create signals for specific actions to be executed by the character.</w:t>
+      </w:r>
+    </w:p>
+    <w:p>
+      <w:r>
+        <w:lastRenderedPageBreak/>
+        <w:t>For every type off action the character can do, there has to be a at least 1 signal off them each.</w:t>
+      </w:r>
+    </w:p>
+    <w:p>
+      <w:r>
+        <w:t xml:space="preserve">This signal has to </w:t>
+      </w:r>
+      <w:r>
+        <w:t xml:space="preserve">only </w:t>
+      </w:r>
+      <w:r>
+        <w:t>be send at the by us designed situation</w:t>
+      </w:r>
+      <w:r>
+        <w:t>.</w:t>
+      </w:r>
+    </w:p>
+    <w:p>
+      <w:r>
+        <w:sym w:font="Wingdings" w:char="F0E0"/>
+      </w:r>
+      <w:r>
+        <w:t>We log the time to create every signal.</w:t>
+      </w:r>
+    </w:p>
+    <w:p>
+      <w:r>
+        <w:sym w:font="Wingdings" w:char="F0E0"/>
+      </w:r>
+      <w:r>
+        <w:t>After every new signal is added, test if previous still work as before. If not, redo last created signal or adjust previous on.</w:t>
+      </w:r>
+      <w:r>
+        <w:t xml:space="preserve"> </w:t>
+      </w:r>
+    </w:p>
+    <w:p>
+      <w:pPr>
+        <w:spacing w:after="0"/>
+      </w:pPr>
+      <w:r>
+        <w:t>Input variables: The strategy we want both AI’s to follow when fighting his opponent.</w:t>
+      </w:r>
+    </w:p>
+    <w:p>
+      <w:pPr>
+        <w:spacing w:before="0"/>
+      </w:pPr>
+      <w:r>
+        <w:t>Output variables: The logged time.</w:t>
+      </w:r>
+    </w:p>
+    <w:p/>
+    <w:p>
+      <w:pPr>
+        <w:pStyle w:val="Heading3"/>
+        <w:numPr>
+          <w:ilvl w:val="1"/>
+          <w:numId w:val="21"/>
+        </w:numPr>
+      </w:pPr>
+      <w:r>
+        <w:t>behavior in game</w:t>
       </w:r>
     </w:p>
     <w:p>
@@ -4343,9 +4474,55 @@
           <w:ilvl w:val="0"/>
           <w:numId w:val="35"/>
         </w:numPr>
-      </w:pPr>
-      <w:r>
-        <w:t xml:space="preserve">5 BattleActions: </w:t>
+        <w:spacing w:after="0"/>
+      </w:pPr>
+      <w:r>
+        <w:t>W</w:t>
+      </w:r>
+      <w:r>
+        <w:t xml:space="preserve">e set the rule that the AI has to attack player </w:t>
+      </w:r>
+      <w:r>
+        <w:t>while keeping</w:t>
+      </w:r>
+      <w:r>
+        <w:t xml:space="preserve"> his stamina usage in check. </w:t>
+      </w:r>
+    </w:p>
+    <w:p>
+      <w:pPr>
+        <w:spacing w:after="0"/>
+      </w:pPr>
+      <w:r>
+        <w:t>This will be done during the creation off the signals.</w:t>
+      </w:r>
+    </w:p>
+    <w:p>
+      <w:pPr>
+        <w:spacing w:after="0"/>
+      </w:pPr>
+      <w:r>
+        <w:t>We cho</w:t>
+      </w:r>
+      <w:r>
+        <w:t>o</w:t>
+      </w:r>
+      <w:r>
+        <w:t xml:space="preserve">se </w:t>
+      </w:r>
+      <w:r>
+        <w:t xml:space="preserve">for stamina because this is the thing he needs for everything. If he fights with no regards for it, runs empty, he loses the ability to execute the correct action on critical times. </w:t>
+      </w:r>
+    </w:p>
+    <w:p>
+      <w:pPr>
+        <w:spacing w:before="0"/>
+      </w:pPr>
+      <w:r>
+        <w:t xml:space="preserve">E.g. Heal when his health is low and far away. Disrupt the opponent healing by throwing a rock or attack him. </w:t>
+      </w:r>
+      <w:r>
+        <w:t xml:space="preserve"> </w:t>
       </w:r>
     </w:p>
     <w:p>
@@ -4355,9 +4532,224 @@
           <w:ilvl w:val="0"/>
           <w:numId w:val="35"/>
         </w:numPr>
-      </w:pPr>
-      <w:r>
-        <w:t>MovementComponent (inherited from AActor)</w:t>
+        <w:spacing w:before="0"/>
+      </w:pPr>
+      <w:r>
+        <w:t>The AI has to be able to win from the player.</w:t>
+      </w:r>
+    </w:p>
+    <w:p>
+      <w:pPr>
+        <w:spacing w:before="0"/>
+      </w:pPr>
+      <w:r>
+        <w:t>Even if he keeps an eye on his stamina, if he cant win it wont matter.</w:t>
+      </w:r>
+    </w:p>
+    <w:p>
+      <w:pPr>
+        <w:spacing w:before="0"/>
+      </w:pPr>
+      <w:r>
+        <w:sym w:font="Wingdings" w:char="F0E0"/>
+      </w:r>
+      <w:r>
+        <w:t>To test the 2 above behaviors, we will let both implementations be tested by a human player.</w:t>
+      </w:r>
+    </w:p>
+    <w:p>
+      <w:pPr>
+        <w:spacing w:before="0"/>
+        <w:rPr>
+          <w:u w:val="single"/>
+        </w:rPr>
+      </w:pPr>
+      <w:r>
+        <w:rPr>
+          <w:u w:val="single"/>
+        </w:rPr>
+        <w:t>We will log both the stamina from the AI and the player and the wins/loses.</w:t>
+      </w:r>
+    </w:p>
+    <w:p>
+      <w:pPr>
+        <w:spacing w:before="0"/>
+      </w:pPr>
+      <w:r>
+        <w:t xml:space="preserve">By having the stamina off the player in comparison with the AI, we can see how the player gets pressured by the AI. </w:t>
+      </w:r>
+    </w:p>
+    <w:p>
+      <w:pPr>
+        <w:spacing w:before="0"/>
+      </w:pPr>
+      <w:r>
+        <w:t>We will ask 15 people. Age 15 – 40. Experienced with soulslike games as testers.</w:t>
+      </w:r>
+    </w:p>
+    <w:p>
+      <w:pPr>
+        <w:spacing w:before="0" w:after="0"/>
+      </w:pPr>
+      <w:r>
+        <w:t>The age is chosen for their combination of reflexes and experience in games.[</w:t>
+      </w:r>
+      <w:r>
+        <w:t>8</w:t>
+      </w:r>
+      <w:r>
+        <w:t>]</w:t>
+      </w:r>
+      <w:r>
+        <w:t>.</w:t>
+      </w:r>
+    </w:p>
+    <w:p>
+      <w:r>
+        <w:t>Younger is not chosen because of their lack of patience needed for soulslike games.</w:t>
+      </w:r>
+    </w:p>
+    <w:p>
+      <w:pPr>
+        <w:spacing w:before="0"/>
+      </w:pPr>
+      <w:r>
+        <w:t xml:space="preserve">Every tester will play 3 minutes against UtillityAI implementation, then 3 minutes against the GOAP. </w:t>
+      </w:r>
+    </w:p>
+    <w:p>
+      <w:pPr>
+        <w:spacing w:after="0"/>
+      </w:pPr>
+      <w:r>
+        <w:t>Input variables:</w:t>
+      </w:r>
+      <w:r>
+        <w:t xml:space="preserve"> The game will equal in all ways for both the AI and player</w:t>
+      </w:r>
+      <w:r>
+        <w:t>.</w:t>
+      </w:r>
+    </w:p>
+    <w:p>
+      <w:pPr>
+        <w:spacing w:before="0"/>
+      </w:pPr>
+      <w:r>
+        <w:t xml:space="preserve">Output variables: The logged </w:t>
+      </w:r>
+      <w:r>
+        <w:t>stamina off both systems and the player, the logged wins/loses.</w:t>
+      </w:r>
+    </w:p>
+    <w:p/>
+    <w:p/>
+    <w:p/>
+    <w:p/>
+    <w:p>
+      <w:pPr>
+        <w:pStyle w:val="Heading2"/>
+        <w:numPr>
+          <w:ilvl w:val="0"/>
+          <w:numId w:val="21"/>
+        </w:numPr>
+      </w:pPr>
+      <w:r>
+        <w:lastRenderedPageBreak/>
+        <w:t>Software used</w:t>
+      </w:r>
+    </w:p>
+    <w:p>
+      <w:pPr>
+        <w:pStyle w:val="Heading3"/>
+        <w:numPr>
+          <w:ilvl w:val="1"/>
+          <w:numId w:val="21"/>
+        </w:numPr>
+      </w:pPr>
+      <w:r>
+        <w:t>unreal engine 5</w:t>
+      </w:r>
+    </w:p>
+    <w:p>
+      <w:r>
+        <w:t>Started with the 3</w:t>
+      </w:r>
+      <w:r>
+        <w:rPr>
+          <w:vertAlign w:val="superscript"/>
+        </w:rPr>
+        <w:t>the</w:t>
+      </w:r>
+      <w:r>
+        <w:t xml:space="preserve">person template. Made a new </w:t>
+      </w:r>
+      <w:r>
+        <w:t>G</w:t>
+      </w:r>
+      <w:r>
+        <w:t>ame</w:t>
+      </w:r>
+      <w:r>
+        <w:t>M</w:t>
+      </w:r>
+      <w:r>
+        <w:t xml:space="preserve">ode and controller for the player. Developed 5 </w:t>
+      </w:r>
+      <w:r>
+        <w:t>BattleActions</w:t>
+      </w:r>
+      <w:r>
+        <w:t xml:space="preserve"> representing the 5 actions that both the player and AI need to be able to do. Made sure there is a constant </w:t>
+      </w:r>
+      <w:r>
+        <w:rPr>
+          <w:i/>
+          <w:iCs/>
+        </w:rPr>
+        <w:t>Lock on</w:t>
+      </w:r>
+      <w:r>
+        <w:t xml:space="preserve"> to each other.</w:t>
+      </w:r>
+    </w:p>
+    <w:p>
+      <w:r>
+        <w:t>Create the AIController that can execute both algorithms.</w:t>
+      </w:r>
+    </w:p>
+    <w:p>
+      <w:r>
+        <w:t>Create the blackboard, his keys and update</w:t>
+      </w:r>
+      <w:r>
+        <w:t xml:space="preserve"> this every tick</w:t>
+      </w:r>
+      <w:r>
+        <w:t>.</w:t>
+      </w:r>
+    </w:p>
+    <w:p>
+      <w:pPr>
+        <w:pStyle w:val="Heading3"/>
+        <w:numPr>
+          <w:ilvl w:val="2"/>
+          <w:numId w:val="21"/>
+        </w:numPr>
+        <w:rPr>
+          <w:rStyle w:val="Heading3Char"/>
+        </w:rPr>
+      </w:pPr>
+      <w:r>
+        <w:rPr>
+          <w:rStyle w:val="Heading3Char"/>
+        </w:rPr>
+        <w:t>SoulsCharacter</w:t>
+      </w:r>
+    </w:p>
+    <w:p>
+      <w:r>
+        <w:t>This is the character which will be controlled by the player and AI, they will both have the exact same stats and actions. It holds:</w:t>
       </w:r>
     </w:p>
     <w:p>
@@ -4369,7 +4761,7 @@
         </w:numPr>
       </w:pPr>
       <w:r>
-        <w:t>HealthComponent</w:t>
+        <w:t xml:space="preserve">5 BattleActions: </w:t>
       </w:r>
     </w:p>
     <w:p>
@@ -4381,7 +4773,7 @@
         </w:numPr>
       </w:pPr>
       <w:r>
-        <w:t>StaminaComponent</w:t>
+        <w:t>MovementComponent (inherited from AActor)</w:t>
       </w:r>
     </w:p>
     <w:p>
@@ -4393,7 +4785,7 @@
         </w:numPr>
       </w:pPr>
       <w:r>
-        <w:t>KnockbackComponent</w:t>
+        <w:t>HealthComponent</w:t>
       </w:r>
     </w:p>
     <w:p>
@@ -4405,85 +4797,7 @@
         </w:numPr>
       </w:pPr>
       <w:r>
-        <w:t xml:space="preserve">A </w:t>
-      </w:r>
-      <w:r>
-        <w:rPr>
-          <w:lang w:val="en-BE"/>
-        </w:rPr>
-        <w:t>TRingBuffer</w:t>
-      </w:r>
-      <w:r>
-        <w:rPr>
-          <w:lang w:val="en-BE"/>
-        </w:rPr>
-        <w:t xml:space="preserve"> off BattleActionBase: This is the queue off actions that are selected to execute. It pops from the front and gets added in the back. The popped action gets executed. An action will be automatically removed after a set amount off time</w:t>
-      </w:r>
-      <w:r>
-        <w:rPr>
-          <w:lang w:val="en-BE"/>
-        </w:rPr>
-        <w:t>.</w:t>
-      </w:r>
-    </w:p>
-    <w:p>
-      <w:pPr>
-        <w:ind w:left="360"/>
-      </w:pPr>
-      <w:r>
-        <w:lastRenderedPageBreak/>
-        <w:t>When an action gets executed the player is unable to execute another action, a timer will start that will enable the player again when finished.</w:t>
-      </w:r>
-    </w:p>
-    <w:p>
-      <w:pPr>
-        <w:ind w:left="360"/>
-      </w:pPr>
-      <w:r>
-        <w:t>When character gets stunned from a hit. The current action and the action Queue gets reset and will be unable to activate a new action for as long as the stun endures.</w:t>
-      </w:r>
-    </w:p>
-    <w:p>
-      <w:pPr>
-        <w:pStyle w:val="Heading3"/>
-        <w:numPr>
-          <w:ilvl w:val="2"/>
-          <w:numId w:val="25"/>
-        </w:numPr>
-        <w:rPr>
-          <w:rStyle w:val="Heading3Char"/>
-        </w:rPr>
-      </w:pPr>
-      <w:r>
-        <w:rPr>
-          <w:rStyle w:val="Heading3Char"/>
-        </w:rPr>
-        <w:t>BattleActions</w:t>
-      </w:r>
-    </w:p>
-    <w:p>
-      <w:pPr>
-        <w:rPr>
-          <w:lang w:val="en-GB"/>
-        </w:rPr>
-      </w:pPr>
-      <w:r>
-        <w:rPr>
-          <w:lang w:val="en-GB"/>
-        </w:rPr>
-        <w:t xml:space="preserve">They are all derived from the class BattleActionBase. The state they all need to have </w:t>
-      </w:r>
-      <w:r>
-        <w:rPr>
-          <w:lang w:val="en-GB"/>
-        </w:rPr>
-        <w:t>are</w:t>
-      </w:r>
-      <w:r>
-        <w:rPr>
-          <w:lang w:val="en-GB"/>
-        </w:rPr>
-        <w:t>:</w:t>
+        <w:t>StaminaComponent</w:t>
       </w:r>
     </w:p>
     <w:p>
@@ -4493,15 +4807,9 @@
           <w:ilvl w:val="0"/>
           <w:numId w:val="35"/>
         </w:numPr>
-        <w:rPr>
-          <w:lang w:val="en-GB"/>
-        </w:rPr>
-      </w:pPr>
-      <w:r>
-        <w:rPr>
-          <w:lang w:val="en-GB"/>
-        </w:rPr>
-        <w:t>Cost: the cost off stamina to execute this BattleAction.</w:t>
+      </w:pPr>
+      <w:r>
+        <w:t>KnockbackComponent</w:t>
       </w:r>
     </w:p>
     <w:p>
@@ -4511,6 +4819,65 @@
           <w:ilvl w:val="0"/>
           <w:numId w:val="35"/>
         </w:numPr>
+      </w:pPr>
+      <w:r>
+        <w:t xml:space="preserve">A </w:t>
+      </w:r>
+      <w:r>
+        <w:rPr>
+          <w:lang w:val="en-BE"/>
+        </w:rPr>
+        <w:t>TRingBuffer</w:t>
+      </w:r>
+      <w:r>
+        <w:rPr>
+          <w:lang w:val="en-BE"/>
+        </w:rPr>
+        <w:t xml:space="preserve"> off BattleActionBase: This is the queue off actions that are selected to execute. It pops from the front and gets added in the back. The popped action gets executed. An action will be automatically removed after a set amount off time</w:t>
+      </w:r>
+      <w:r>
+        <w:rPr>
+          <w:lang w:val="en-BE"/>
+        </w:rPr>
+        <w:t>.</w:t>
+      </w:r>
+    </w:p>
+    <w:p>
+      <w:pPr>
+        <w:ind w:left="360"/>
+      </w:pPr>
+      <w:r>
+        <w:t>When an action gets executed the player is unable to execute another action, a timer will start that will enable the player again when finished.</w:t>
+      </w:r>
+    </w:p>
+    <w:p>
+      <w:pPr>
+        <w:ind w:left="360"/>
+      </w:pPr>
+      <w:r>
+        <w:t>When character gets stunned from a hit. The current action and the action Queue gets reset and will be unable to activate a new action for as long as the stun endures.</w:t>
+      </w:r>
+    </w:p>
+    <w:p>
+      <w:pPr>
+        <w:pStyle w:val="Heading3"/>
+        <w:numPr>
+          <w:ilvl w:val="2"/>
+          <w:numId w:val="21"/>
+        </w:numPr>
+        <w:rPr>
+          <w:rStyle w:val="Heading3Char"/>
+        </w:rPr>
+      </w:pPr>
+      <w:r>
+        <w:rPr>
+          <w:rStyle w:val="Heading3Char"/>
+        </w:rPr>
+        <w:t>BattleActions</w:t>
+      </w:r>
+    </w:p>
+    <w:p>
+      <w:pPr>
         <w:rPr>
           <w:lang w:val="en-GB"/>
         </w:rPr>
@@ -4519,7 +4886,19 @@
         <w:rPr>
           <w:lang w:val="en-GB"/>
         </w:rPr>
-        <w:t>Damage: the amount it subtracts from the character he hits.</w:t>
+        <w:t xml:space="preserve">They are all derived from the class BattleActionBase. The state they all need to have </w:t>
+      </w:r>
+      <w:r>
+        <w:rPr>
+          <w:lang w:val="en-GB"/>
+        </w:rPr>
+        <w:t>are</w:t>
+      </w:r>
+      <w:r>
+        <w:rPr>
+          <w:lang w:val="en-GB"/>
+        </w:rPr>
+        <w:t>:</w:t>
       </w:r>
     </w:p>
     <w:p>
@@ -4537,7 +4916,7 @@
         <w:rPr>
           <w:lang w:val="en-GB"/>
         </w:rPr>
-        <w:t>ExecutionTime: this is the time it takes to finish the BattleAction, while it is active the characterMovement is disabled.</w:t>
+        <w:t>Cost: the cost off stamina to execute this BattleAction.</w:t>
       </w:r>
     </w:p>
     <w:p>
@@ -4547,6 +4926,42 @@
           <w:ilvl w:val="0"/>
           <w:numId w:val="35"/>
         </w:numPr>
+        <w:rPr>
+          <w:lang w:val="en-GB"/>
+        </w:rPr>
+      </w:pPr>
+      <w:r>
+        <w:rPr>
+          <w:lang w:val="en-GB"/>
+        </w:rPr>
+        <w:t>Damage: the amount it subtracts from the character he hits.</w:t>
+      </w:r>
+    </w:p>
+    <w:p>
+      <w:pPr>
+        <w:pStyle w:val="ListParagraph"/>
+        <w:numPr>
+          <w:ilvl w:val="0"/>
+          <w:numId w:val="35"/>
+        </w:numPr>
+        <w:rPr>
+          <w:lang w:val="en-GB"/>
+        </w:rPr>
+      </w:pPr>
+      <w:r>
+        <w:rPr>
+          <w:lang w:val="en-GB"/>
+        </w:rPr>
+        <w:t>ExecutionTime: this is the time it takes to finish the BattleAction, while it is active the characterMovement is disabled.</w:t>
+      </w:r>
+    </w:p>
+    <w:p>
+      <w:pPr>
+        <w:pStyle w:val="ListParagraph"/>
+        <w:numPr>
+          <w:ilvl w:val="0"/>
+          <w:numId w:val="35"/>
+        </w:numPr>
       </w:pPr>
       <w:r>
         <w:rPr>
@@ -4652,6 +5067,7 @@
         <w:pStyle w:val="ListParagraph"/>
       </w:pPr>
       <w:r>
+        <w:lastRenderedPageBreak/>
         <w:t>When he hits the character body different things can happen</w:t>
       </w:r>
     </w:p>
@@ -4736,7 +5152,7 @@
         <w:pStyle w:val="Heading3"/>
         <w:numPr>
           <w:ilvl w:val="2"/>
-          <w:numId w:val="25"/>
+          <w:numId w:val="21"/>
         </w:numPr>
         <w:rPr>
           <w:rStyle w:val="Heading3Char"/>
@@ -4746,7 +5162,6 @@
         <w:rPr>
           <w:rStyle w:val="Heading3Char"/>
         </w:rPr>
-        <w:lastRenderedPageBreak/>
         <w:t>AI Controller</w:t>
       </w:r>
     </w:p>
@@ -5043,6 +5458,7 @@
         <w:rPr>
           <w:lang w:val="en-BE"/>
         </w:rPr>
+        <w:lastRenderedPageBreak/>
         <w:t>QuickAttack,</w:t>
       </w:r>
     </w:p>
@@ -5082,7 +5498,7 @@
         <w:pStyle w:val="Heading3"/>
         <w:numPr>
           <w:ilvl w:val="2"/>
-          <w:numId w:val="25"/>
+          <w:numId w:val="21"/>
         </w:numPr>
         <w:rPr>
           <w:rStyle w:val="Heading3Char"/>
@@ -5223,7 +5639,6 @@
         </w:numPr>
       </w:pPr>
       <w:r>
-        <w:lastRenderedPageBreak/>
         <w:t>Stamina</w:t>
       </w:r>
     </w:p>
@@ -5394,6 +5809,7 @@
         <w:ind w:left="360"/>
       </w:pPr>
       <w:r>
+        <w:lastRenderedPageBreak/>
         <w:t>I started this implementation on 10-11-2024. From 13:27 until 16:47. Then from 19:00 until 20:02.</w:t>
       </w:r>
     </w:p>
@@ -5617,7 +6033,6 @@
     </w:p>
     <w:p>
       <w:r>
-        <w:lastRenderedPageBreak/>
         <w:t>For every ActionScore his every score, his score is calculated as previously explained in LITERATURE STUDY 3.</w:t>
       </w:r>
     </w:p>
@@ -5735,6 +6150,7 @@
         <w:rPr>
           <w:rStyle w:val="Heading3Char"/>
         </w:rPr>
+        <w:lastRenderedPageBreak/>
         <w:t>Move Back</w:t>
       </w:r>
       <w:r>
@@ -6031,6 +6447,7 @@
     </w:p>
     <w:p>
       <w:r>
+        <w:lastRenderedPageBreak/>
         <w:t xml:space="preserve">Total time: </w:t>
       </w:r>
       <w:r>
@@ -6267,6 +6684,7 @@
     </w:p>
     <w:p>
       <w:r>
+        <w:lastRenderedPageBreak/>
         <w:t>It took a week off research and paper prototyping to start this implementation because GOAP his setup is lot more complex then the previous one.</w:t>
       </w:r>
     </w:p>
@@ -6744,7 +7162,6 @@
         <w:spacing w:after="0"/>
       </w:pPr>
       <w:r>
-        <w:lastRenderedPageBreak/>
         <w:t>11-12-2024</w:t>
       </w:r>
     </w:p>
@@ -7057,6 +7474,7 @@
     </w:p>
     <w:p>
       <w:r>
+        <w:lastRenderedPageBreak/>
         <w:t xml:space="preserve">On execute, the algorithm will start with checking </w:t>
       </w:r>
       <w:r>
@@ -7227,19 +7645,7 @@
         <w:rPr>
           <w:lang w:val="en-BE"/>
         </w:rPr>
-        <w:t xml:space="preserve">The planner will make the shortest plan for each desiredState, state by state. E.g. When DesiredState is DistanceIsClose </w:t>
-      </w:r>
-      <w:r>
-        <w:rPr>
-          <w:lang w:val="en-BE"/>
-        </w:rPr>
-        <w:t>and NeedHighStamina</w:t>
-      </w:r>
-      <w:r>
-        <w:rPr>
-          <w:lang w:val="en-BE"/>
-        </w:rPr>
-        <w:t>. He will first make the plan for Distance, add it to the m_CurrentPlan. Then make the plan for HighStamina and add that to back off m_CurrentPlan.</w:t>
+        <w:t>The planner will make the shortest plan for each desiredState, state by state. E.g. When DesiredState is DistanceIsClose and NeedHighStamina. He will first make the plan for Distance, add it to the m_CurrentPlan. Then make the plan for HighStamina and add that to back off m_CurrentPlan.</w:t>
       </w:r>
     </w:p>
     <w:p>
@@ -7383,13 +7789,7 @@
         <w:t xml:space="preserve">The DesiredWorldState off this Goal is </w:t>
       </w:r>
       <w:r>
-        <w:t>m_</w:t>
-      </w:r>
-      <w:r>
-        <w:t>GoalState</w:t>
-      </w:r>
-      <w:r>
-        <w:t xml:space="preserve"> </w:t>
+        <w:t xml:space="preserve">m_GoalState </w:t>
       </w:r>
       <w:r>
         <w:t>= Fight. All Goal WorldState has only 1 DesiredState which is the top one called m_GoalState.</w:t>
@@ -7431,6 +7831,7 @@
         </w:numPr>
       </w:pPr>
       <w:r>
+        <w:lastRenderedPageBreak/>
         <w:t>M_ConditionState : AI his health/stamina condition.</w:t>
       </w:r>
     </w:p>
@@ -7446,10 +7847,7 @@
     </w:p>
     <w:p>
       <w:r>
-        <w:t>M_CurrentPlan = {</w:t>
-      </w:r>
-      <w:r>
-        <w:t xml:space="preserve">. </w:t>
+        <w:t xml:space="preserve">M_CurrentPlan = {. </w:t>
       </w:r>
       <w:r>
         <w:rPr>
@@ -7459,16 +7857,7 @@
         <w:t>BP_GAQuickAttack</w:t>
       </w:r>
       <w:r>
-        <w:t xml:space="preserve"> </w:t>
-      </w:r>
-      <w:r>
-        <w:t xml:space="preserve">,  </w:t>
-      </w:r>
-      <w:r>
-        <w:t xml:space="preserve">BP_GAForward </w:t>
-      </w:r>
-      <w:r>
-        <w:t>}</w:t>
+        <w:t xml:space="preserve"> ,  BP_GAForward }</w:t>
       </w:r>
       <w:r>
         <w:t>.</w:t>
@@ -7476,13 +7865,7 @@
     </w:p>
     <w:p>
       <w:r>
-        <w:t xml:space="preserve">The algorithm will pop </w:t>
-      </w:r>
-      <w:r>
-        <w:t>BP_GAForward</w:t>
-      </w:r>
-      <w:r>
-        <w:t>, update it and returns EAction::Forward so the AI will move toward the player this tick.</w:t>
+        <w:t>The algorithm will pop BP_GAForward, update it and returns EAction::Forward so the AI will move toward the player this tick.</w:t>
       </w:r>
     </w:p>
     <w:p>
@@ -7595,7 +7978,6 @@
     </w:p>
     <w:p>
       <w:r>
-        <w:lastRenderedPageBreak/>
         <w:t xml:space="preserve">When the opponent is using hardAttack, the currentWorldState put this to satisfied, making the heuristic score = 0.0. What makes the total score = 0.5 + 0.0. </w:t>
       </w:r>
     </w:p>
@@ -7708,13 +8090,7 @@
     </w:p>
     <w:p>
       <w:r>
-        <w:t xml:space="preserve">m_GoalState = </w:t>
-      </w:r>
-      <w:r>
-        <w:t>Heal</w:t>
-      </w:r>
-      <w:r>
-        <w:t xml:space="preserve">. This state can be satisfied by </w:t>
+        <w:t xml:space="preserve">m_GoalState = Heal. This state can be satisfied by </w:t>
       </w:r>
     </w:p>
     <w:p>
@@ -7727,6 +8103,7 @@
         <w:spacing w:after="0"/>
       </w:pPr>
       <w:r>
+        <w:lastRenderedPageBreak/>
         <w:t>BP_GAHeal. EAction::heal. Has 1 DesiredWorldState m_DistanceToOpponent = HealDistance.</w:t>
       </w:r>
     </w:p>
@@ -7757,16 +8134,7 @@
         <w:t xml:space="preserve"> </w:t>
       </w:r>
       <w:r>
-        <w:t>BP_GAHeal</w:t>
-      </w:r>
-      <w:r>
-        <w:t xml:space="preserve">, </w:t>
-      </w:r>
-      <w:r>
-        <w:t>BP_GABackwardToHeal</w:t>
-      </w:r>
-      <w:r>
-        <w:t>}.</w:t>
+        <w:t>BP_GAHeal, BP_GABackwardToHeal}.</w:t>
       </w:r>
     </w:p>
     <w:p>
@@ -7782,16 +8150,7 @@
         <w:spacing w:before="0" w:after="0"/>
       </w:pPr>
       <w:r>
-        <w:t>20</w:t>
-      </w:r>
-      <w:r>
-        <w:t xml:space="preserve">-12-2024| </w:t>
-      </w:r>
-      <w:r>
-        <w:t>18:20 – 18:53</w:t>
-      </w:r>
-      <w:r>
-        <w:t xml:space="preserve"> . Moving backward</w:t>
+        <w:t>20-12-2024| 18:20 – 18:53 . Moving backward</w:t>
       </w:r>
       <w:r>
         <w:tab/>
@@ -7806,19 +8165,7 @@
         <w:rPr>
           <w:u w:val="single"/>
         </w:rPr>
-        <w:t xml:space="preserve">  3</w:t>
-      </w:r>
-      <w:r>
-        <w:rPr>
-          <w:u w:val="single"/>
-        </w:rPr>
-        <w:t>3</w:t>
-      </w:r>
-      <w:r>
-        <w:rPr>
-          <w:u w:val="single"/>
-        </w:rPr>
-        <w:t>mi</w:t>
+        <w:t xml:space="preserve">  33mi</w:t>
       </w:r>
       <w:r>
         <w:rPr>
@@ -7942,7 +8289,6 @@
         <w:rPr>
           <w:rStyle w:val="Heading3Char"/>
         </w:rPr>
-        <w:lastRenderedPageBreak/>
         <w:t>Block</w:t>
       </w:r>
     </w:p>
@@ -8030,6 +8376,7 @@
     </w:p>
     <w:p>
       <w:r>
+        <w:lastRenderedPageBreak/>
         <w:t>Time :</w:t>
       </w:r>
     </w:p>
@@ -8170,7 +8517,6 @@
     </w:p>
     <w:p>
       <w:r>
-        <w:lastRenderedPageBreak/>
         <w:t>The only thing that can cause trouble in the long run is its fixed priority for the goals. It makes it easy to make sure the algorithm will do what is necessary but sometimes a priority can change depending off situation.</w:t>
       </w:r>
     </w:p>
@@ -8216,6 +8562,10 @@
         <w:t xml:space="preserve"> .</w:t>
       </w:r>
     </w:p>
+    <w:p/>
+    <w:p/>
+    <w:p/>
+    <w:p/>
     <w:p/>
     <w:p/>
     <w:p/>
@@ -8229,13 +8579,10 @@
         </w:numPr>
       </w:pPr>
       <w:r>
-        <w:t xml:space="preserve">Implement </w:t>
-      </w:r>
-      <w:r>
-        <w:t>Player experiment</w:t>
-      </w:r>
-    </w:p>
-    <w:p/>
+        <w:lastRenderedPageBreak/>
+        <w:t>Implement Player experiment</w:t>
+      </w:r>
+    </w:p>
     <w:p>
       <w:pPr>
         <w:pStyle w:val="Heading3"/>
@@ -8268,83 +8615,119 @@
     </w:p>
     <w:p>
       <w:r>
-        <w:t>We put in a system that logs the stamina from the player and the AI</w:t>
-      </w:r>
-      <w:r>
-        <w:t xml:space="preserve"> every tick.</w:t>
-      </w:r>
-    </w:p>
-    <w:p>
-      <w:r>
-        <w:t xml:space="preserve">We choose for stamina because without it, the AI becomes completely powerless. Lose the ability to heal, attack and even successfully block. </w:t>
-      </w:r>
-    </w:p>
-    <w:p>
-      <w:r>
-        <w:t>-</w:t>
-      </w:r>
-      <w:r>
-        <w:t>The amount off times</w:t>
-      </w:r>
-      <w:r>
-        <w:t xml:space="preserve"> the stamina goes below 0.4</w:t>
-      </w:r>
-      <w:r>
-        <w:t xml:space="preserve"> is a start count to compare, after 0.4 he cant heal and a </w:t>
-      </w:r>
-      <w:r>
-        <w:t>H</w:t>
-      </w:r>
-      <w:r>
-        <w:t xml:space="preserve">ardAttack might </w:t>
-      </w:r>
-      <w:r>
-        <w:t xml:space="preserve">completely </w:t>
-      </w:r>
-      <w:r>
-        <w:t>break him then</w:t>
-      </w:r>
-      <w:r>
-        <w:t>.</w:t>
-      </w:r>
-    </w:p>
-    <w:p>
-      <w:r>
-        <w:t>-</w:t>
-      </w:r>
-      <w:r>
-        <w:t>The comparison with the player his stamina gives us a good idea on how pressured he is compared to the AI.</w:t>
-      </w:r>
-    </w:p>
-    <w:p>
-      <w:r>
-        <w:t>e.g. when the player his stamina is generally lower then the AI, it means he tried more action to get him or was forced to block a lot.</w:t>
-      </w:r>
-    </w:p>
-    <w:p>
-      <w:r>
-        <w:t>This has to be compared with the win/lose ratio off them as well. If the player wins more, then it is obvious that his stamina could get lower.</w:t>
-      </w:r>
-    </w:p>
-    <w:p>
-      <w:r>
-        <w:t xml:space="preserve">When the AI stamina usage is generally lower and his win/lose ratio is higher. It can be deduced that he was more in control off the battle then the player. </w:t>
-      </w:r>
-    </w:p>
-    <w:p>
-      <w:r>
-        <w:sym w:font="Wingdings" w:char="F0E0"/>
-      </w:r>
-      <w:r>
-        <w:t>Then we compare those value between the 2 algorithms, who was the most in control, who won the most.</w:t>
-      </w:r>
-    </w:p>
-    <w:p>
-      <w:pPr>
-        <w:pStyle w:val="ListParagraph"/>
-        <w:ind w:left="1224"/>
-      </w:pPr>
-    </w:p>
+        <w:t>We put in a system that logs the stamina from the player and the AI every tick</w:t>
+      </w:r>
+      <w:r>
+        <w:t xml:space="preserve"> as a csv file.</w:t>
+      </w:r>
+    </w:p>
+    <w:p>
+      <w:r>
+        <w:t>After every dead, in the GameMode it will keep track off every win and loss and log it after the 3 min fight csv file.</w:t>
+      </w:r>
+    </w:p>
+    <w:p>
+      <w:r>
+        <w:t>When attaining the results,  the 4 stamina values will be put on graphs stamina on time.</w:t>
+      </w:r>
+    </w:p>
+    <w:p>
+      <w:r>
+        <w:t>After receiving the files from every tester, we will make an average of the stamina usage of both systems and put those off the player in the same graph.</w:t>
+      </w:r>
+    </w:p>
+    <w:p>
+      <w:r>
+        <w:t>We will also take the average off the wins/losses.</w:t>
+      </w:r>
+    </w:p>
+    <w:p>
+      <w:r>
+        <w:t xml:space="preserve">Compare the 2 averaged graphs of AI/Player with their win/Loss.  </w:t>
+      </w:r>
+    </w:p>
+    <w:p/>
+    <w:p>
+      <w:pPr>
+        <w:pStyle w:val="Heading2"/>
+        <w:numPr>
+          <w:ilvl w:val="0"/>
+          <w:numId w:val="21"/>
+        </w:numPr>
+      </w:pPr>
+      <w:r>
+        <w:t>Results</w:t>
+      </w:r>
+    </w:p>
+    <w:p>
+      <w:pPr>
+        <w:pStyle w:val="Heading3"/>
+        <w:numPr>
+          <w:ilvl w:val="1"/>
+          <w:numId w:val="21"/>
+        </w:numPr>
+        <w:rPr>
+          <w:rStyle w:val="Heading3Char"/>
+        </w:rPr>
+      </w:pPr>
+      <w:r>
+        <w:rPr>
+          <w:rStyle w:val="Heading3Char"/>
+        </w:rPr>
+        <w:t>Setup</w:t>
+      </w:r>
+    </w:p>
+    <w:p>
+      <w:pPr>
+        <w:pStyle w:val="Heading3"/>
+        <w:numPr>
+          <w:ilvl w:val="1"/>
+          <w:numId w:val="21"/>
+        </w:numPr>
+        <w:rPr>
+          <w:rStyle w:val="Heading3Char"/>
+        </w:rPr>
+      </w:pPr>
+      <w:r>
+        <w:rPr>
+          <w:rStyle w:val="Heading3Char"/>
+        </w:rPr>
+        <w:t>Actions</w:t>
+      </w:r>
+    </w:p>
+    <w:p>
+      <w:pPr>
+        <w:pStyle w:val="Heading3"/>
+        <w:numPr>
+          <w:ilvl w:val="1"/>
+          <w:numId w:val="21"/>
+        </w:numPr>
+        <w:rPr>
+          <w:rStyle w:val="Heading3Char"/>
+        </w:rPr>
+      </w:pPr>
+      <w:r>
+        <w:rPr>
+          <w:rStyle w:val="Heading3Char"/>
+        </w:rPr>
+        <w:t>Testers</w:t>
+      </w:r>
+      <w:r>
+        <w:rPr>
+          <w:rStyle w:val="Heading3Char"/>
+        </w:rPr>
+        <w:tab/>
+      </w:r>
+      <w:r>
+        <w:rPr>
+          <w:rStyle w:val="Heading3Char"/>
+        </w:rPr>
+        <w:tab/>
+      </w:r>
+    </w:p>
+    <w:p/>
+    <w:p/>
+    <w:p/>
     <w:p/>
     <w:p/>
     <w:p/>
@@ -9188,6 +9571,73 @@
         </w:rPr>
         <w:t>[7] A* pathfinding Copilot</w:t>
       </w:r>
+    </w:p>
+    <w:p>
+      <w:pPr>
+        <w:rPr>
+          <w:b/>
+          <w:bCs/>
+          <w:lang w:val="en-BE"/>
+        </w:rPr>
+      </w:pPr>
+      <w:r>
+        <w:rPr>
+          <w:lang w:val="en-BE"/>
+        </w:rPr>
+        <w:t xml:space="preserve">[8] </w:t>
+      </w:r>
+      <w:r>
+        <w:t>Mona Erfani1 , Magy Seif El-Nasr1 , David Milam1 , Bardia Aghabeigi1 , Beth Aileen Lameman1 , Bernhard E. Riecke1 , Hamid Maygoli1 , and Sang Mah2</w:t>
+      </w:r>
+      <w:r>
+        <w:t xml:space="preserve"> (</w:t>
+      </w:r>
+      <w:r>
+        <w:t>30/07/2010</w:t>
+      </w:r>
+      <w:r>
+        <w:t>)</w:t>
+      </w:r>
+      <w:r>
+        <w:rPr>
+          <w:lang w:val="en-BE"/>
+        </w:rPr>
+        <w:t xml:space="preserve">  </w:t>
+      </w:r>
+      <w:r>
+        <w:rPr>
+          <w:b/>
+          <w:bCs/>
+          <w:lang w:val="en-BE"/>
+        </w:rPr>
+        <w:t>The Effect of Age, Gender, and Previous Gaming Experience on Game Play Performance</w:t>
+      </w:r>
+    </w:p>
+    <w:p>
+      <w:pPr>
+        <w:rPr>
+          <w:lang w:val="en-BE"/>
+        </w:rPr>
+      </w:pPr>
+      <w:r>
+        <w:rPr>
+          <w:lang w:val="en-BE"/>
+        </w:rPr>
+        <w:t xml:space="preserve">  </w:t>
+      </w:r>
+      <w:r>
+        <w:rPr>
+          <w:lang w:val="en-BE"/>
+        </w:rPr>
+        <w:t>https://link.springer.com/chapter/10.1007/978-3-642-15231-3_33</w:t>
+      </w:r>
+    </w:p>
+    <w:p>
+      <w:pPr>
+        <w:rPr>
+          <w:lang w:val="en-BE"/>
+        </w:rPr>
+      </w:pPr>
       <w:r>
         <w:rPr>
           <w:lang w:val="en-BE"/>
@@ -12603,7 +13053,7 @@
   <w:abstractNum w:abstractNumId="30" w15:restartNumberingAfterBreak="0">
     <w:nsid w:val="70D456F7"/>
     <w:multiLevelType w:val="hybridMultilevel"/>
-    <w:tmpl w:val="0B12044E"/>
+    <w:tmpl w:val="768C33A8"/>
     <w:lvl w:ilvl="0" w:tplc="20000001">
       <w:start w:val="1"/>
       <w:numFmt w:val="bullet"/>
@@ -15184,8 +15634,10 @@
   <w:rsids>
     <w:rsidRoot w:val="008D3594"/>
     <w:rsid w:val="0005541A"/>
+    <w:rsid w:val="00102480"/>
     <w:rsid w:val="00124F73"/>
     <w:rsid w:val="002E32D2"/>
+    <w:rsid w:val="003E780C"/>
     <w:rsid w:val="003F546A"/>
     <w:rsid w:val="0040161D"/>
     <w:rsid w:val="00437C44"/>
@@ -15199,6 +15651,7 @@
     <w:rsid w:val="008D3594"/>
     <w:rsid w:val="00925800"/>
     <w:rsid w:val="009F20F3"/>
+    <w:rsid w:val="00B17044"/>
     <w:rsid w:val="00BF7836"/>
     <w:rsid w:val="00D86851"/>
     <w:rsid w:val="00E86D88"/>
@@ -15953,12 +16406,7 @@
 </file>
 
 <file path=customXml/item2.xml><?xml version="1.0" encoding="utf-8"?>
-<?mso-contentType ?>
-<FormTemplates xmlns="http://schemas.microsoft.com/sharepoint/v3/contenttype/forms">
-  <Display>DocumentLibraryForm</Display>
-  <Edit>DocumentLibraryForm</Edit>
-  <New>DocumentLibraryForm</New>
-</FormTemplates>
+<b:Sources xmlns:b="http://schemas.openxmlformats.org/officeDocument/2006/bibliography" xmlns="http://schemas.openxmlformats.org/officeDocument/2006/bibliography" SelectedStyle="\APASixthEditionOfficeOnline.xsl" StyleName="APA" Version="6"/>
 </file>
 
 <file path=customXml/item3.xml><?xml version="1.0" encoding="utf-8"?>
@@ -16235,7 +16683,12 @@
 </file>
 
 <file path=customXml/item4.xml><?xml version="1.0" encoding="utf-8"?>
-<b:Sources xmlns:b="http://schemas.openxmlformats.org/officeDocument/2006/bibliography" xmlns="http://schemas.openxmlformats.org/officeDocument/2006/bibliography" SelectedStyle="\APASixthEditionOfficeOnline.xsl" StyleName="APA" Version="6"/>
+<?mso-contentType ?>
+<FormTemplates xmlns="http://schemas.microsoft.com/sharepoint/v3/contenttype/forms">
+  <Display>DocumentLibraryForm</Display>
+  <Edit>DocumentLibraryForm</Edit>
+  <New>DocumentLibraryForm</New>
+</FormTemplates>
 </file>
 
 <file path=customXml/itemProps1.xml><?xml version="1.0" encoding="utf-8"?>
@@ -16251,9 +16704,9 @@
 </file>
 
 <file path=customXml/itemProps2.xml><?xml version="1.0" encoding="utf-8"?>
-<ds:datastoreItem xmlns:ds="http://schemas.openxmlformats.org/officeDocument/2006/customXml" ds:itemID="{5EBBBFF2-2B1E-4E2A-81ED-02FB13488392}">
+<ds:datastoreItem xmlns:ds="http://schemas.openxmlformats.org/officeDocument/2006/customXml" ds:itemID="{9FB24B6F-1995-495D-B4E9-64B4DC9866CE}">
   <ds:schemaRefs>
-    <ds:schemaRef ds:uri="http://schemas.microsoft.com/sharepoint/v3/contenttype/forms"/>
+    <ds:schemaRef ds:uri="http://schemas.openxmlformats.org/officeDocument/2006/bibliography"/>
   </ds:schemaRefs>
 </ds:datastoreItem>
 </file>
@@ -16280,9 +16733,9 @@
 </file>
 
 <file path=customXml/itemProps4.xml><?xml version="1.0" encoding="utf-8"?>
-<ds:datastoreItem xmlns:ds="http://schemas.openxmlformats.org/officeDocument/2006/customXml" ds:itemID="{9FB24B6F-1995-495D-B4E9-64B4DC9866CE}">
+<ds:datastoreItem xmlns:ds="http://schemas.openxmlformats.org/officeDocument/2006/customXml" ds:itemID="{5EBBBFF2-2B1E-4E2A-81ED-02FB13488392}">
   <ds:schemaRefs>
-    <ds:schemaRef ds:uri="http://schemas.openxmlformats.org/officeDocument/2006/bibliography"/>
+    <ds:schemaRef ds:uri="http://schemas.microsoft.com/sharepoint/v3/contenttype/forms"/>
   </ds:schemaRefs>
 </ds:datastoreItem>
 </file>
</xml_diff>